<commit_message>
Added table to docx
</commit_message>
<xml_diff>
--- a/docs/Journal 5.docx
+++ b/docs/Journal 5.docx
@@ -182,17 +182,937 @@
       <w:r>
         <w:t>There is a lot of impact on consumers. For example, consumers can download games and experience them faster. A lot more powerful web apps can run like native software than operating systems. WebAssembly can break the language barrier and open doors to build cross-platform apps. So, this is especially important because there are distinct types of operating systems, such as Linux, Windows, and macOS, and not all of them work at the same level.</w:t>
       </w:r>
+      <w:r>
+        <w:t xml:space="preserve"> </w:t>
+      </w:r>
     </w:p>
     <w:p>
       <w:r>
-        <w:t>However, with WebAssembly, we can have those apps inside the browser, so we can experience them regardless of what we use. I am very enthusiastic about front-end-heavy app development because my whole career has been nothing but web development. Therefore, one of the things I have learned is that the psychological point of user design is always focused on performance</w:t>
+        <w:t xml:space="preserve">However, with WebAssembly, we can have those apps inside the browser, so we can experience them regardless of what we use. I am very enthusiastic about front-end-heavy app development because my whole career has been nothing but web development. </w:t>
+      </w:r>
+    </w:p>
+    <w:p>
+      <w:r>
+        <w:t>Therefore, one of the things I have learned is that the psychological point of user design is always focused on performance</w:t>
       </w:r>
       <w:r>
         <w:t xml:space="preserve"> </w:t>
       </w:r>
       <w:r>
-        <w:t>Therefore, learning more about the WebAssembly language is something that I am very curious about so it can future-proof my skill set, especially for browser applications.</w:t>
+        <w:t xml:space="preserve">Therefore, learning more about the WebAssembly language is something that I am very curious about so it can </w:t>
       </w:r>
+      <w:r>
+        <w:rPr>
+          <w:rFonts w:asciiTheme="majorHAnsi" w:hAnsiTheme="majorHAnsi" w:cstheme="majorHAnsi"/>
+          <w:szCs w:val="22"/>
+        </w:rPr>
+        <w:t>future-proof my skill set, especially for browser applications.</w:t>
+      </w:r>
+    </w:p>
+    <w:tbl>
+      <w:tblPr>
+        <w:tblW w:w="0" w:type="auto"/>
+        <w:tblCellSpacing w:w="15" w:type="dxa"/>
+        <w:tblBorders>
+          <w:top w:val="single" w:sz="4" w:space="0" w:color="auto"/>
+          <w:left w:val="single" w:sz="4" w:space="0" w:color="auto"/>
+          <w:bottom w:val="single" w:sz="4" w:space="0" w:color="auto"/>
+          <w:right w:val="single" w:sz="4" w:space="0" w:color="auto"/>
+          <w:insideH w:val="single" w:sz="4" w:space="0" w:color="auto"/>
+          <w:insideV w:val="single" w:sz="4" w:space="0" w:color="auto"/>
+        </w:tblBorders>
+        <w:tblCellMar>
+          <w:top w:w="15" w:type="dxa"/>
+          <w:left w:w="15" w:type="dxa"/>
+          <w:bottom w:w="15" w:type="dxa"/>
+          <w:right w:w="15" w:type="dxa"/>
+        </w:tblCellMar>
+        <w:tblLook w:val="04A0" w:firstRow="1" w:lastRow="0" w:firstColumn="1" w:lastColumn="0" w:noHBand="0" w:noVBand="1"/>
+      </w:tblPr>
+      <w:tblGrid>
+        <w:gridCol w:w="2153"/>
+        <w:gridCol w:w="2248"/>
+        <w:gridCol w:w="2497"/>
+        <w:gridCol w:w="2452"/>
+      </w:tblGrid>
+      <w:tr>
+        <w:trPr>
+          <w:tblHeader/>
+          <w:tblCellSpacing w:w="15" w:type="dxa"/>
+        </w:trPr>
+        <w:tc>
+          <w:tcPr>
+            <w:tcW w:w="0" w:type="auto"/>
+            <w:vAlign w:val="center"/>
+            <w:hideMark/>
+          </w:tcPr>
+          <w:p>
+            <w:pPr>
+              <w:spacing w:line="240" w:lineRule="auto"/>
+              <w:ind w:firstLine="0"/>
+              <w:jc w:val="center"/>
+              <w:rPr>
+                <w:rFonts w:asciiTheme="majorHAnsi" w:eastAsia="Times New Roman" w:hAnsiTheme="majorHAnsi" w:cstheme="majorHAnsi"/>
+                <w:b/>
+                <w:bCs/>
+                <w:color w:val="auto"/>
+                <w:szCs w:val="22"/>
+                <w:lang w:eastAsia="en-US"/>
+              </w:rPr>
+            </w:pPr>
+            <w:r>
+              <w:rPr>
+                <w:rFonts w:asciiTheme="majorHAnsi" w:eastAsia="Times New Roman" w:hAnsiTheme="majorHAnsi" w:cstheme="majorHAnsi"/>
+                <w:color w:val="auto"/>
+                <w:szCs w:val="22"/>
+                <w:lang w:eastAsia="en-US"/>
+              </w:rPr>
+              <w:pict w14:anchorId="2220B65F"/>
+            </w:r>
+            <w:r>
+              <w:rPr>
+                <w:rFonts w:asciiTheme="majorHAnsi" w:eastAsia="Times New Roman" w:hAnsiTheme="majorHAnsi" w:cstheme="majorHAnsi"/>
+                <w:b/>
+                <w:bCs/>
+                <w:color w:val="auto"/>
+                <w:szCs w:val="22"/>
+                <w:lang w:eastAsia="en-US"/>
+              </w:rPr>
+              <w:t>Checkpoint</w:t>
+            </w:r>
+          </w:p>
+        </w:tc>
+        <w:tc>
+          <w:tcPr>
+            <w:tcW w:w="0" w:type="auto"/>
+            <w:vAlign w:val="center"/>
+            <w:hideMark/>
+          </w:tcPr>
+          <w:p>
+            <w:pPr>
+              <w:spacing w:line="240" w:lineRule="auto"/>
+              <w:ind w:firstLine="0"/>
+              <w:jc w:val="center"/>
+              <w:rPr>
+                <w:rFonts w:asciiTheme="majorHAnsi" w:eastAsia="Times New Roman" w:hAnsiTheme="majorHAnsi" w:cstheme="majorHAnsi"/>
+                <w:b/>
+                <w:bCs/>
+                <w:color w:val="auto"/>
+                <w:szCs w:val="22"/>
+                <w:lang w:eastAsia="en-US"/>
+              </w:rPr>
+            </w:pPr>
+            <w:r>
+              <w:rPr>
+                <w:rFonts w:asciiTheme="majorHAnsi" w:eastAsia="Times New Roman" w:hAnsiTheme="majorHAnsi" w:cstheme="majorHAnsi"/>
+                <w:b/>
+                <w:bCs/>
+                <w:color w:val="auto"/>
+                <w:szCs w:val="22"/>
+                <w:lang w:eastAsia="en-US"/>
+              </w:rPr>
+              <w:t>Software Design and Engineering</w:t>
+            </w:r>
+          </w:p>
+        </w:tc>
+        <w:tc>
+          <w:tcPr>
+            <w:tcW w:w="0" w:type="auto"/>
+            <w:vAlign w:val="center"/>
+            <w:hideMark/>
+          </w:tcPr>
+          <w:p>
+            <w:pPr>
+              <w:spacing w:line="240" w:lineRule="auto"/>
+              <w:ind w:firstLine="0"/>
+              <w:jc w:val="center"/>
+              <w:rPr>
+                <w:rFonts w:asciiTheme="majorHAnsi" w:eastAsia="Times New Roman" w:hAnsiTheme="majorHAnsi" w:cstheme="majorHAnsi"/>
+                <w:b/>
+                <w:bCs/>
+                <w:color w:val="auto"/>
+                <w:szCs w:val="22"/>
+                <w:lang w:eastAsia="en-US"/>
+              </w:rPr>
+            </w:pPr>
+            <w:r>
+              <w:rPr>
+                <w:rFonts w:asciiTheme="majorHAnsi" w:eastAsia="Times New Roman" w:hAnsiTheme="majorHAnsi" w:cstheme="majorHAnsi"/>
+                <w:b/>
+                <w:bCs/>
+                <w:color w:val="auto"/>
+                <w:szCs w:val="22"/>
+                <w:lang w:eastAsia="en-US"/>
+              </w:rPr>
+              <w:t>Algorithms and Data Structures</w:t>
+            </w:r>
+          </w:p>
+        </w:tc>
+        <w:tc>
+          <w:tcPr>
+            <w:tcW w:w="0" w:type="auto"/>
+            <w:vAlign w:val="center"/>
+            <w:hideMark/>
+          </w:tcPr>
+          <w:p>
+            <w:pPr>
+              <w:spacing w:line="240" w:lineRule="auto"/>
+              <w:ind w:firstLine="0"/>
+              <w:jc w:val="center"/>
+              <w:rPr>
+                <w:rFonts w:asciiTheme="majorHAnsi" w:eastAsia="Times New Roman" w:hAnsiTheme="majorHAnsi" w:cstheme="majorHAnsi"/>
+                <w:b/>
+                <w:bCs/>
+                <w:color w:val="auto"/>
+                <w:szCs w:val="22"/>
+                <w:lang w:eastAsia="en-US"/>
+              </w:rPr>
+            </w:pPr>
+            <w:r>
+              <w:rPr>
+                <w:rFonts w:asciiTheme="majorHAnsi" w:eastAsia="Times New Roman" w:hAnsiTheme="majorHAnsi" w:cstheme="majorHAnsi"/>
+                <w:b/>
+                <w:bCs/>
+                <w:color w:val="auto"/>
+                <w:szCs w:val="22"/>
+                <w:lang w:eastAsia="en-US"/>
+              </w:rPr>
+              <w:t>Databases</w:t>
+            </w:r>
+          </w:p>
+        </w:tc>
+      </w:tr>
+      <w:tr>
+        <w:trPr>
+          <w:tblCellSpacing w:w="15" w:type="dxa"/>
+        </w:trPr>
+        <w:tc>
+          <w:tcPr>
+            <w:tcW w:w="0" w:type="auto"/>
+            <w:vAlign w:val="center"/>
+            <w:hideMark/>
+          </w:tcPr>
+          <w:p>
+            <w:pPr>
+              <w:spacing w:line="240" w:lineRule="auto"/>
+              <w:ind w:firstLine="0"/>
+              <w:rPr>
+                <w:rFonts w:asciiTheme="majorHAnsi" w:eastAsia="Times New Roman" w:hAnsiTheme="majorHAnsi" w:cstheme="majorHAnsi"/>
+                <w:color w:val="auto"/>
+                <w:szCs w:val="22"/>
+                <w:lang w:eastAsia="en-US"/>
+              </w:rPr>
+            </w:pPr>
+            <w:r>
+              <w:rPr>
+                <w:rFonts w:asciiTheme="majorHAnsi" w:eastAsia="Times New Roman" w:hAnsiTheme="majorHAnsi" w:cstheme="majorHAnsi"/>
+                <w:b/>
+                <w:bCs/>
+                <w:color w:val="auto"/>
+                <w:szCs w:val="22"/>
+                <w:lang w:eastAsia="en-US"/>
+              </w:rPr>
+              <w:t>Name of Artifact Used</w:t>
+            </w:r>
+          </w:p>
+        </w:tc>
+        <w:tc>
+          <w:tcPr>
+            <w:tcW w:w="0" w:type="auto"/>
+            <w:vAlign w:val="center"/>
+            <w:hideMark/>
+          </w:tcPr>
+          <w:p>
+            <w:pPr>
+              <w:spacing w:line="240" w:lineRule="auto"/>
+              <w:ind w:firstLine="0"/>
+              <w:rPr>
+                <w:rFonts w:asciiTheme="majorHAnsi" w:eastAsia="Times New Roman" w:hAnsiTheme="majorHAnsi" w:cstheme="majorHAnsi"/>
+                <w:color w:val="auto"/>
+                <w:szCs w:val="22"/>
+                <w:lang w:eastAsia="en-US"/>
+              </w:rPr>
+            </w:pPr>
+            <w:r>
+              <w:rPr>
+                <w:rFonts w:asciiTheme="majorHAnsi" w:eastAsia="Times New Roman" w:hAnsiTheme="majorHAnsi" w:cstheme="majorHAnsi"/>
+                <w:color w:val="auto"/>
+                <w:szCs w:val="22"/>
+                <w:lang w:eastAsia="en-US"/>
+              </w:rPr>
+              <w:t>Pirate Agent (CS-370)</w:t>
+            </w:r>
+          </w:p>
+        </w:tc>
+        <w:tc>
+          <w:tcPr>
+            <w:tcW w:w="0" w:type="auto"/>
+            <w:vAlign w:val="center"/>
+            <w:hideMark/>
+          </w:tcPr>
+          <w:p>
+            <w:pPr>
+              <w:spacing w:line="240" w:lineRule="auto"/>
+              <w:ind w:firstLine="0"/>
+              <w:rPr>
+                <w:rFonts w:asciiTheme="majorHAnsi" w:eastAsia="Times New Roman" w:hAnsiTheme="majorHAnsi" w:cstheme="majorHAnsi"/>
+                <w:color w:val="auto"/>
+                <w:szCs w:val="22"/>
+                <w:lang w:eastAsia="en-US"/>
+              </w:rPr>
+            </w:pPr>
+            <w:r>
+              <w:rPr>
+                <w:rFonts w:asciiTheme="majorHAnsi" w:eastAsia="Times New Roman" w:hAnsiTheme="majorHAnsi" w:cstheme="majorHAnsi"/>
+                <w:color w:val="auto"/>
+                <w:szCs w:val="22"/>
+                <w:lang w:eastAsia="en-US"/>
+              </w:rPr>
+              <w:t>Pathfinding Agent (CS-370)</w:t>
+            </w:r>
+          </w:p>
+        </w:tc>
+        <w:tc>
+          <w:tcPr>
+            <w:tcW w:w="0" w:type="auto"/>
+            <w:vAlign w:val="center"/>
+            <w:hideMark/>
+          </w:tcPr>
+          <w:p>
+            <w:pPr>
+              <w:spacing w:line="240" w:lineRule="auto"/>
+              <w:ind w:firstLine="0"/>
+              <w:rPr>
+                <w:rFonts w:asciiTheme="majorHAnsi" w:eastAsia="Times New Roman" w:hAnsiTheme="majorHAnsi" w:cstheme="majorHAnsi"/>
+                <w:color w:val="auto"/>
+                <w:szCs w:val="22"/>
+                <w:lang w:eastAsia="en-US"/>
+              </w:rPr>
+            </w:pPr>
+            <w:proofErr w:type="spellStart"/>
+            <w:r>
+              <w:rPr>
+                <w:rFonts w:asciiTheme="majorHAnsi" w:eastAsia="Times New Roman" w:hAnsiTheme="majorHAnsi" w:cstheme="majorHAnsi"/>
+                <w:color w:val="auto"/>
+                <w:szCs w:val="22"/>
+                <w:lang w:eastAsia="en-US"/>
+              </w:rPr>
+              <w:t>Travlr</w:t>
+            </w:r>
+            <w:proofErr w:type="spellEnd"/>
+            <w:r>
+              <w:rPr>
+                <w:rFonts w:asciiTheme="majorHAnsi" w:eastAsia="Times New Roman" w:hAnsiTheme="majorHAnsi" w:cstheme="majorHAnsi"/>
+                <w:color w:val="auto"/>
+                <w:szCs w:val="22"/>
+                <w:lang w:eastAsia="en-US"/>
+              </w:rPr>
+              <w:t xml:space="preserve"> Getaways (CS-465 → CS-499)</w:t>
+            </w:r>
+          </w:p>
+        </w:tc>
+      </w:tr>
+      <w:tr>
+        <w:trPr>
+          <w:tblCellSpacing w:w="15" w:type="dxa"/>
+        </w:trPr>
+        <w:tc>
+          <w:tcPr>
+            <w:tcW w:w="0" w:type="auto"/>
+            <w:vAlign w:val="center"/>
+            <w:hideMark/>
+          </w:tcPr>
+          <w:p>
+            <w:pPr>
+              <w:spacing w:line="240" w:lineRule="auto"/>
+              <w:ind w:firstLine="0"/>
+              <w:rPr>
+                <w:rFonts w:asciiTheme="majorHAnsi" w:eastAsia="Times New Roman" w:hAnsiTheme="majorHAnsi" w:cstheme="majorHAnsi"/>
+                <w:color w:val="auto"/>
+                <w:szCs w:val="22"/>
+                <w:lang w:eastAsia="en-US"/>
+              </w:rPr>
+            </w:pPr>
+            <w:r>
+              <w:rPr>
+                <w:rFonts w:asciiTheme="majorHAnsi" w:eastAsia="Times New Roman" w:hAnsiTheme="majorHAnsi" w:cstheme="majorHAnsi"/>
+                <w:b/>
+                <w:bCs/>
+                <w:color w:val="auto"/>
+                <w:szCs w:val="22"/>
+                <w:lang w:eastAsia="en-US"/>
+              </w:rPr>
+              <w:t>Status of Initial Enhancement</w:t>
+            </w:r>
+          </w:p>
+        </w:tc>
+        <w:tc>
+          <w:tcPr>
+            <w:tcW w:w="0" w:type="auto"/>
+            <w:vAlign w:val="center"/>
+            <w:hideMark/>
+          </w:tcPr>
+          <w:p>
+            <w:pPr>
+              <w:spacing w:line="240" w:lineRule="auto"/>
+              <w:ind w:firstLine="0"/>
+              <w:rPr>
+                <w:rFonts w:asciiTheme="majorHAnsi" w:eastAsia="Times New Roman" w:hAnsiTheme="majorHAnsi" w:cstheme="majorHAnsi"/>
+                <w:color w:val="auto"/>
+                <w:szCs w:val="22"/>
+                <w:lang w:eastAsia="en-US"/>
+              </w:rPr>
+            </w:pPr>
+            <w:r>
+              <w:rPr>
+                <w:rFonts w:asciiTheme="majorHAnsi" w:eastAsia="Times New Roman" w:hAnsiTheme="majorHAnsi" w:cstheme="majorHAnsi"/>
+                <w:color w:val="auto"/>
+                <w:szCs w:val="22"/>
+                <w:lang w:eastAsia="en-US"/>
+              </w:rPr>
+              <w:t>Improved UI and architecture</w:t>
+            </w:r>
+          </w:p>
+        </w:tc>
+        <w:tc>
+          <w:tcPr>
+            <w:tcW w:w="0" w:type="auto"/>
+            <w:vAlign w:val="center"/>
+            <w:hideMark/>
+          </w:tcPr>
+          <w:p>
+            <w:pPr>
+              <w:spacing w:line="240" w:lineRule="auto"/>
+              <w:ind w:firstLine="0"/>
+              <w:rPr>
+                <w:rFonts w:asciiTheme="majorHAnsi" w:eastAsia="Times New Roman" w:hAnsiTheme="majorHAnsi" w:cstheme="majorHAnsi"/>
+                <w:color w:val="auto"/>
+                <w:szCs w:val="22"/>
+                <w:lang w:eastAsia="en-US"/>
+              </w:rPr>
+            </w:pPr>
+            <w:r>
+              <w:rPr>
+                <w:rFonts w:asciiTheme="majorHAnsi" w:eastAsia="Times New Roman" w:hAnsiTheme="majorHAnsi" w:cstheme="majorHAnsi"/>
+                <w:color w:val="auto"/>
+                <w:szCs w:val="22"/>
+                <w:lang w:eastAsia="en-US"/>
+              </w:rPr>
+              <w:t>Enhanced logic and algorithm structure</w:t>
+            </w:r>
+          </w:p>
+        </w:tc>
+        <w:tc>
+          <w:tcPr>
+            <w:tcW w:w="0" w:type="auto"/>
+            <w:vAlign w:val="center"/>
+            <w:hideMark/>
+          </w:tcPr>
+          <w:p>
+            <w:pPr>
+              <w:spacing w:line="240" w:lineRule="auto"/>
+              <w:ind w:firstLine="0"/>
+              <w:rPr>
+                <w:rFonts w:asciiTheme="majorHAnsi" w:eastAsia="Times New Roman" w:hAnsiTheme="majorHAnsi" w:cstheme="majorHAnsi"/>
+                <w:color w:val="auto"/>
+                <w:szCs w:val="22"/>
+                <w:lang w:eastAsia="en-US"/>
+              </w:rPr>
+            </w:pPr>
+            <w:r>
+              <w:rPr>
+                <w:rFonts w:asciiTheme="majorHAnsi" w:eastAsia="Times New Roman" w:hAnsiTheme="majorHAnsi" w:cstheme="majorHAnsi"/>
+                <w:color w:val="auto"/>
+                <w:szCs w:val="22"/>
+                <w:lang w:eastAsia="en-US"/>
+              </w:rPr>
+              <w:t>Refactored schema and relationships</w:t>
+            </w:r>
+          </w:p>
+        </w:tc>
+      </w:tr>
+      <w:tr>
+        <w:trPr>
+          <w:tblCellSpacing w:w="15" w:type="dxa"/>
+        </w:trPr>
+        <w:tc>
+          <w:tcPr>
+            <w:tcW w:w="0" w:type="auto"/>
+            <w:vAlign w:val="center"/>
+            <w:hideMark/>
+          </w:tcPr>
+          <w:p>
+            <w:pPr>
+              <w:spacing w:line="240" w:lineRule="auto"/>
+              <w:ind w:firstLine="0"/>
+              <w:rPr>
+                <w:rFonts w:asciiTheme="majorHAnsi" w:eastAsia="Times New Roman" w:hAnsiTheme="majorHAnsi" w:cstheme="majorHAnsi"/>
+                <w:color w:val="auto"/>
+                <w:szCs w:val="22"/>
+                <w:lang w:eastAsia="en-US"/>
+              </w:rPr>
+            </w:pPr>
+            <w:r>
+              <w:rPr>
+                <w:rFonts w:asciiTheme="majorHAnsi" w:eastAsia="Times New Roman" w:hAnsiTheme="majorHAnsi" w:cstheme="majorHAnsi"/>
+                <w:b/>
+                <w:bCs/>
+                <w:color w:val="auto"/>
+                <w:szCs w:val="22"/>
+                <w:lang w:eastAsia="en-US"/>
+              </w:rPr>
+              <w:t>Submission Status</w:t>
+            </w:r>
+          </w:p>
+        </w:tc>
+        <w:tc>
+          <w:tcPr>
+            <w:tcW w:w="0" w:type="auto"/>
+            <w:vAlign w:val="center"/>
+            <w:hideMark/>
+          </w:tcPr>
+          <w:p>
+            <w:pPr>
+              <w:spacing w:line="240" w:lineRule="auto"/>
+              <w:ind w:firstLine="0"/>
+              <w:rPr>
+                <w:rFonts w:asciiTheme="majorHAnsi" w:eastAsia="Times New Roman" w:hAnsiTheme="majorHAnsi" w:cstheme="majorHAnsi"/>
+                <w:color w:val="auto"/>
+                <w:szCs w:val="22"/>
+                <w:lang w:eastAsia="en-US"/>
+              </w:rPr>
+            </w:pPr>
+            <w:r>
+              <w:rPr>
+                <w:rFonts w:asciiTheme="majorHAnsi" w:eastAsia="Times New Roman" w:hAnsiTheme="majorHAnsi" w:cstheme="majorHAnsi"/>
+                <w:color w:val="auto"/>
+                <w:szCs w:val="22"/>
+                <w:lang w:eastAsia="en-US"/>
+              </w:rPr>
+              <w:t>Submitted</w:t>
+            </w:r>
+          </w:p>
+        </w:tc>
+        <w:tc>
+          <w:tcPr>
+            <w:tcW w:w="0" w:type="auto"/>
+            <w:vAlign w:val="center"/>
+            <w:hideMark/>
+          </w:tcPr>
+          <w:p>
+            <w:pPr>
+              <w:spacing w:line="240" w:lineRule="auto"/>
+              <w:ind w:firstLine="0"/>
+              <w:rPr>
+                <w:rFonts w:asciiTheme="majorHAnsi" w:eastAsia="Times New Roman" w:hAnsiTheme="majorHAnsi" w:cstheme="majorHAnsi"/>
+                <w:color w:val="auto"/>
+                <w:szCs w:val="22"/>
+                <w:lang w:eastAsia="en-US"/>
+              </w:rPr>
+            </w:pPr>
+            <w:r>
+              <w:rPr>
+                <w:rFonts w:asciiTheme="majorHAnsi" w:eastAsia="Times New Roman" w:hAnsiTheme="majorHAnsi" w:cstheme="majorHAnsi"/>
+                <w:color w:val="auto"/>
+                <w:szCs w:val="22"/>
+                <w:lang w:eastAsia="en-US"/>
+              </w:rPr>
+              <w:t>Submitted</w:t>
+            </w:r>
+          </w:p>
+        </w:tc>
+        <w:tc>
+          <w:tcPr>
+            <w:tcW w:w="0" w:type="auto"/>
+            <w:vAlign w:val="center"/>
+            <w:hideMark/>
+          </w:tcPr>
+          <w:p>
+            <w:pPr>
+              <w:spacing w:line="240" w:lineRule="auto"/>
+              <w:ind w:firstLine="0"/>
+              <w:rPr>
+                <w:rFonts w:asciiTheme="majorHAnsi" w:eastAsia="Times New Roman" w:hAnsiTheme="majorHAnsi" w:cstheme="majorHAnsi"/>
+                <w:color w:val="auto"/>
+                <w:szCs w:val="22"/>
+                <w:lang w:eastAsia="en-US"/>
+              </w:rPr>
+            </w:pPr>
+            <w:r>
+              <w:rPr>
+                <w:rFonts w:asciiTheme="majorHAnsi" w:eastAsia="Times New Roman" w:hAnsiTheme="majorHAnsi" w:cstheme="majorHAnsi"/>
+                <w:color w:val="auto"/>
+                <w:szCs w:val="22"/>
+                <w:lang w:eastAsia="en-US"/>
+              </w:rPr>
+              <w:t>Submitted</w:t>
+            </w:r>
+          </w:p>
+        </w:tc>
+      </w:tr>
+      <w:tr>
+        <w:trPr>
+          <w:tblCellSpacing w:w="15" w:type="dxa"/>
+        </w:trPr>
+        <w:tc>
+          <w:tcPr>
+            <w:tcW w:w="0" w:type="auto"/>
+            <w:vAlign w:val="center"/>
+            <w:hideMark/>
+          </w:tcPr>
+          <w:p>
+            <w:pPr>
+              <w:spacing w:line="240" w:lineRule="auto"/>
+              <w:ind w:firstLine="0"/>
+              <w:rPr>
+                <w:rFonts w:asciiTheme="majorHAnsi" w:eastAsia="Times New Roman" w:hAnsiTheme="majorHAnsi" w:cstheme="majorHAnsi"/>
+                <w:color w:val="auto"/>
+                <w:szCs w:val="22"/>
+                <w:lang w:eastAsia="en-US"/>
+              </w:rPr>
+            </w:pPr>
+            <w:r>
+              <w:rPr>
+                <w:rFonts w:asciiTheme="majorHAnsi" w:eastAsia="Times New Roman" w:hAnsiTheme="majorHAnsi" w:cstheme="majorHAnsi"/>
+                <w:b/>
+                <w:bCs/>
+                <w:color w:val="auto"/>
+                <w:szCs w:val="22"/>
+                <w:lang w:eastAsia="en-US"/>
+              </w:rPr>
+              <w:t>Status of Final Enhancement</w:t>
+            </w:r>
+          </w:p>
+        </w:tc>
+        <w:tc>
+          <w:tcPr>
+            <w:tcW w:w="0" w:type="auto"/>
+            <w:vAlign w:val="center"/>
+            <w:hideMark/>
+          </w:tcPr>
+          <w:p>
+            <w:pPr>
+              <w:spacing w:line="240" w:lineRule="auto"/>
+              <w:ind w:firstLine="0"/>
+              <w:rPr>
+                <w:rFonts w:asciiTheme="majorHAnsi" w:eastAsia="Times New Roman" w:hAnsiTheme="majorHAnsi" w:cstheme="majorHAnsi"/>
+                <w:color w:val="auto"/>
+                <w:szCs w:val="22"/>
+                <w:lang w:eastAsia="en-US"/>
+              </w:rPr>
+            </w:pPr>
+            <w:r>
+              <w:rPr>
+                <w:rFonts w:asciiTheme="majorHAnsi" w:eastAsia="Times New Roman" w:hAnsiTheme="majorHAnsi" w:cstheme="majorHAnsi"/>
+                <w:color w:val="auto"/>
+                <w:szCs w:val="22"/>
+                <w:lang w:eastAsia="en-US"/>
+              </w:rPr>
+              <w:t>Completed</w:t>
+            </w:r>
+          </w:p>
+        </w:tc>
+        <w:tc>
+          <w:tcPr>
+            <w:tcW w:w="0" w:type="auto"/>
+            <w:vAlign w:val="center"/>
+            <w:hideMark/>
+          </w:tcPr>
+          <w:p>
+            <w:pPr>
+              <w:spacing w:line="240" w:lineRule="auto"/>
+              <w:ind w:firstLine="0"/>
+              <w:rPr>
+                <w:rFonts w:asciiTheme="majorHAnsi" w:eastAsia="Times New Roman" w:hAnsiTheme="majorHAnsi" w:cstheme="majorHAnsi"/>
+                <w:color w:val="auto"/>
+                <w:szCs w:val="22"/>
+                <w:lang w:eastAsia="en-US"/>
+              </w:rPr>
+            </w:pPr>
+            <w:r>
+              <w:rPr>
+                <w:rFonts w:asciiTheme="majorHAnsi" w:eastAsia="Times New Roman" w:hAnsiTheme="majorHAnsi" w:cstheme="majorHAnsi"/>
+                <w:color w:val="auto"/>
+                <w:szCs w:val="22"/>
+                <w:lang w:eastAsia="en-US"/>
+              </w:rPr>
+              <w:t>Completed</w:t>
+            </w:r>
+          </w:p>
+        </w:tc>
+        <w:tc>
+          <w:tcPr>
+            <w:tcW w:w="0" w:type="auto"/>
+            <w:vAlign w:val="center"/>
+            <w:hideMark/>
+          </w:tcPr>
+          <w:p>
+            <w:pPr>
+              <w:spacing w:line="240" w:lineRule="auto"/>
+              <w:ind w:firstLine="0"/>
+              <w:rPr>
+                <w:rFonts w:asciiTheme="majorHAnsi" w:eastAsia="Times New Roman" w:hAnsiTheme="majorHAnsi" w:cstheme="majorHAnsi"/>
+                <w:color w:val="auto"/>
+                <w:szCs w:val="22"/>
+                <w:lang w:eastAsia="en-US"/>
+              </w:rPr>
+            </w:pPr>
+            <w:r>
+              <w:rPr>
+                <w:rFonts w:asciiTheme="majorHAnsi" w:eastAsia="Times New Roman" w:hAnsiTheme="majorHAnsi" w:cstheme="majorHAnsi"/>
+                <w:color w:val="auto"/>
+                <w:szCs w:val="22"/>
+                <w:lang w:eastAsia="en-US"/>
+              </w:rPr>
+              <w:t>Completed</w:t>
+            </w:r>
+          </w:p>
+        </w:tc>
+      </w:tr>
+      <w:tr>
+        <w:trPr>
+          <w:tblCellSpacing w:w="15" w:type="dxa"/>
+        </w:trPr>
+        <w:tc>
+          <w:tcPr>
+            <w:tcW w:w="0" w:type="auto"/>
+            <w:vAlign w:val="center"/>
+            <w:hideMark/>
+          </w:tcPr>
+          <w:p>
+            <w:pPr>
+              <w:spacing w:line="240" w:lineRule="auto"/>
+              <w:ind w:firstLine="0"/>
+              <w:rPr>
+                <w:rFonts w:asciiTheme="majorHAnsi" w:eastAsia="Times New Roman" w:hAnsiTheme="majorHAnsi" w:cstheme="majorHAnsi"/>
+                <w:color w:val="auto"/>
+                <w:szCs w:val="22"/>
+                <w:lang w:eastAsia="en-US"/>
+              </w:rPr>
+            </w:pPr>
+            <w:r>
+              <w:rPr>
+                <w:rFonts w:asciiTheme="majorHAnsi" w:eastAsia="Times New Roman" w:hAnsiTheme="majorHAnsi" w:cstheme="majorHAnsi"/>
+                <w:b/>
+                <w:bCs/>
+                <w:color w:val="auto"/>
+                <w:szCs w:val="22"/>
+                <w:lang w:eastAsia="en-US"/>
+              </w:rPr>
+              <w:lastRenderedPageBreak/>
+              <w:t>Uploaded to ePortfolio</w:t>
+            </w:r>
+          </w:p>
+        </w:tc>
+        <w:tc>
+          <w:tcPr>
+            <w:tcW w:w="0" w:type="auto"/>
+            <w:vAlign w:val="center"/>
+            <w:hideMark/>
+          </w:tcPr>
+          <w:p>
+            <w:pPr>
+              <w:spacing w:line="240" w:lineRule="auto"/>
+              <w:ind w:firstLine="0"/>
+              <w:rPr>
+                <w:rFonts w:asciiTheme="majorHAnsi" w:eastAsia="Times New Roman" w:hAnsiTheme="majorHAnsi" w:cstheme="majorHAnsi"/>
+                <w:color w:val="auto"/>
+                <w:szCs w:val="22"/>
+                <w:lang w:eastAsia="en-US"/>
+              </w:rPr>
+            </w:pPr>
+            <w:r>
+              <w:rPr>
+                <w:rFonts w:asciiTheme="majorHAnsi" w:eastAsia="Times New Roman" w:hAnsiTheme="majorHAnsi" w:cstheme="majorHAnsi"/>
+                <w:color w:val="auto"/>
+                <w:szCs w:val="22"/>
+                <w:lang w:eastAsia="en-US"/>
+              </w:rPr>
+              <w:t>Yes</w:t>
+            </w:r>
+          </w:p>
+        </w:tc>
+        <w:tc>
+          <w:tcPr>
+            <w:tcW w:w="0" w:type="auto"/>
+            <w:vAlign w:val="center"/>
+            <w:hideMark/>
+          </w:tcPr>
+          <w:p>
+            <w:pPr>
+              <w:spacing w:line="240" w:lineRule="auto"/>
+              <w:ind w:firstLine="0"/>
+              <w:rPr>
+                <w:rFonts w:asciiTheme="majorHAnsi" w:eastAsia="Times New Roman" w:hAnsiTheme="majorHAnsi" w:cstheme="majorHAnsi"/>
+                <w:color w:val="auto"/>
+                <w:szCs w:val="22"/>
+                <w:lang w:eastAsia="en-US"/>
+              </w:rPr>
+            </w:pPr>
+            <w:r>
+              <w:rPr>
+                <w:rFonts w:asciiTheme="majorHAnsi" w:eastAsia="Times New Roman" w:hAnsiTheme="majorHAnsi" w:cstheme="majorHAnsi"/>
+                <w:color w:val="auto"/>
+                <w:szCs w:val="22"/>
+                <w:lang w:eastAsia="en-US"/>
+              </w:rPr>
+              <w:t>Yes</w:t>
+            </w:r>
+          </w:p>
+        </w:tc>
+        <w:tc>
+          <w:tcPr>
+            <w:tcW w:w="0" w:type="auto"/>
+            <w:vAlign w:val="center"/>
+            <w:hideMark/>
+          </w:tcPr>
+          <w:p>
+            <w:pPr>
+              <w:spacing w:line="240" w:lineRule="auto"/>
+              <w:ind w:firstLine="0"/>
+              <w:rPr>
+                <w:rFonts w:asciiTheme="majorHAnsi" w:eastAsia="Times New Roman" w:hAnsiTheme="majorHAnsi" w:cstheme="majorHAnsi"/>
+                <w:color w:val="auto"/>
+                <w:szCs w:val="22"/>
+                <w:lang w:eastAsia="en-US"/>
+              </w:rPr>
+            </w:pPr>
+            <w:r>
+              <w:rPr>
+                <w:rFonts w:asciiTheme="majorHAnsi" w:eastAsia="Times New Roman" w:hAnsiTheme="majorHAnsi" w:cstheme="majorHAnsi"/>
+                <w:color w:val="auto"/>
+                <w:szCs w:val="22"/>
+                <w:lang w:eastAsia="en-US"/>
+              </w:rPr>
+              <w:t>Yes</w:t>
+            </w:r>
+          </w:p>
+        </w:tc>
+      </w:tr>
+      <w:tr>
+        <w:trPr>
+          <w:tblCellSpacing w:w="15" w:type="dxa"/>
+        </w:trPr>
+        <w:tc>
+          <w:tcPr>
+            <w:tcW w:w="0" w:type="auto"/>
+            <w:vAlign w:val="center"/>
+            <w:hideMark/>
+          </w:tcPr>
+          <w:p>
+            <w:pPr>
+              <w:spacing w:line="240" w:lineRule="auto"/>
+              <w:ind w:firstLine="0"/>
+              <w:rPr>
+                <w:rFonts w:asciiTheme="majorHAnsi" w:eastAsia="Times New Roman" w:hAnsiTheme="majorHAnsi" w:cstheme="majorHAnsi"/>
+                <w:color w:val="auto"/>
+                <w:szCs w:val="22"/>
+                <w:lang w:eastAsia="en-US"/>
+              </w:rPr>
+            </w:pPr>
+            <w:r>
+              <w:rPr>
+                <w:rFonts w:asciiTheme="majorHAnsi" w:eastAsia="Times New Roman" w:hAnsiTheme="majorHAnsi" w:cstheme="majorHAnsi"/>
+                <w:b/>
+                <w:bCs/>
+                <w:color w:val="auto"/>
+                <w:szCs w:val="22"/>
+                <w:lang w:eastAsia="en-US"/>
+              </w:rPr>
+              <w:t>Status of Finalized ePortfolio</w:t>
+            </w:r>
+          </w:p>
+        </w:tc>
+        <w:tc>
+          <w:tcPr>
+            <w:tcW w:w="0" w:type="auto"/>
+            <w:vAlign w:val="center"/>
+            <w:hideMark/>
+          </w:tcPr>
+          <w:p>
+            <w:pPr>
+              <w:spacing w:line="240" w:lineRule="auto"/>
+              <w:ind w:firstLine="0"/>
+              <w:rPr>
+                <w:rFonts w:asciiTheme="majorHAnsi" w:eastAsia="Times New Roman" w:hAnsiTheme="majorHAnsi" w:cstheme="majorHAnsi"/>
+                <w:color w:val="auto"/>
+                <w:szCs w:val="22"/>
+                <w:lang w:eastAsia="en-US"/>
+              </w:rPr>
+            </w:pPr>
+            <w:r>
+              <w:rPr>
+                <w:rFonts w:asciiTheme="majorHAnsi" w:eastAsia="Times New Roman" w:hAnsiTheme="majorHAnsi" w:cstheme="majorHAnsi"/>
+                <w:color w:val="auto"/>
+                <w:szCs w:val="22"/>
+                <w:lang w:eastAsia="en-US"/>
+              </w:rPr>
+              <w:t>Finalized and submitted</w:t>
+            </w:r>
+          </w:p>
+        </w:tc>
+        <w:tc>
+          <w:tcPr>
+            <w:tcW w:w="0" w:type="auto"/>
+            <w:vAlign w:val="center"/>
+            <w:hideMark/>
+          </w:tcPr>
+          <w:p>
+            <w:pPr>
+              <w:spacing w:line="240" w:lineRule="auto"/>
+              <w:ind w:firstLine="0"/>
+              <w:rPr>
+                <w:rFonts w:asciiTheme="majorHAnsi" w:eastAsia="Times New Roman" w:hAnsiTheme="majorHAnsi" w:cstheme="majorHAnsi"/>
+                <w:color w:val="auto"/>
+                <w:szCs w:val="22"/>
+                <w:lang w:eastAsia="en-US"/>
+              </w:rPr>
+            </w:pPr>
+            <w:r>
+              <w:rPr>
+                <w:rFonts w:asciiTheme="majorHAnsi" w:eastAsia="Times New Roman" w:hAnsiTheme="majorHAnsi" w:cstheme="majorHAnsi"/>
+                <w:color w:val="auto"/>
+                <w:szCs w:val="22"/>
+                <w:lang w:eastAsia="en-US"/>
+              </w:rPr>
+              <w:t>Finalized and submitted</w:t>
+            </w:r>
+          </w:p>
+        </w:tc>
+        <w:tc>
+          <w:tcPr>
+            <w:tcW w:w="0" w:type="auto"/>
+            <w:vAlign w:val="center"/>
+            <w:hideMark/>
+          </w:tcPr>
+          <w:p>
+            <w:pPr>
+              <w:spacing w:line="240" w:lineRule="auto"/>
+              <w:ind w:firstLine="0"/>
+              <w:rPr>
+                <w:rFonts w:asciiTheme="majorHAnsi" w:eastAsia="Times New Roman" w:hAnsiTheme="majorHAnsi" w:cstheme="majorHAnsi"/>
+                <w:color w:val="auto"/>
+                <w:szCs w:val="22"/>
+                <w:lang w:eastAsia="en-US"/>
+              </w:rPr>
+            </w:pPr>
+            <w:r>
+              <w:rPr>
+                <w:rFonts w:asciiTheme="majorHAnsi" w:eastAsia="Times New Roman" w:hAnsiTheme="majorHAnsi" w:cstheme="majorHAnsi"/>
+                <w:color w:val="auto"/>
+                <w:szCs w:val="22"/>
+                <w:lang w:eastAsia="en-US"/>
+              </w:rPr>
+              <w:t>Finalized and submitted</w:t>
+            </w:r>
+          </w:p>
+        </w:tc>
+      </w:tr>
+    </w:tbl>
+    <w:p>
+      <w:pPr>
+        <w:ind w:firstLine="0"/>
+      </w:pPr>
     </w:p>
     <w:p>
       <w:pPr>
@@ -3286,9 +4206,9 @@
     <w:compatSetting w:name="useWord2013TrackBottomHyphenation" w:uri="http://schemas.microsoft.com/office/word" w:val="0"/>
   </w:compat>
   <w:rsids>
-    <w:rsidRoot w:val="009D5369"/>
+    <w:rsidRoot w:val="0016428A"/>
+    <w:rsid w:val="0016428A"/>
     <w:rsid w:val="0042688A"/>
-    <w:rsid w:val="009D5369"/>
   </w:rsids>
   <m:mathPr>
     <m:mathFont m:val="Cambria Math"/>

</xml_diff>